<commit_message>
Correct typo in instructions
</commit_message>
<xml_diff>
--- a/instructions/instructions.docx
+++ b/instructions/instructions.docx
@@ -2184,7 +2184,27 @@
           <w:szCs w:val="20"/>
           <w:lang w:val="en-US"/>
         </w:rPr>
-        <w:t>Most asteroids explode into two shards. Time your shot carefully so that you can mob up at least one of the shards before it hits the ground.</w:t>
+        <w:t>Most asteroids explode into two shards. Time your shot carefully so that you can mo</w:t>
+      </w:r>
+      <w:r>
+        <w:rPr>
+          <w:rFonts w:ascii="Courier New" w:hAnsi="Courier New" w:cs="Courier New"/>
+          <w:sz w:val="20"/>
+          <w:szCs w:val="20"/>
+          <w:lang w:val="en-US"/>
+        </w:rPr>
+        <w:t>p</w:t>
+      </w:r>
+      <w:bookmarkStart w:id="0" w:name="_GoBack"/>
+      <w:bookmarkEnd w:id="0"/>
+      <w:r>
+        <w:rPr>
+          <w:rFonts w:ascii="Courier New" w:hAnsi="Courier New" w:cs="Courier New"/>
+          <w:sz w:val="20"/>
+          <w:szCs w:val="20"/>
+          <w:lang w:val="en-US"/>
+        </w:rPr>
+        <w:t xml:space="preserve"> up at least one of the shards before it hits the ground.</w:t>
       </w:r>
     </w:p>
     <w:p>
@@ -2641,8 +2661,6 @@
         </w:rPr>
         <w:t xml:space="preserve"> the first time it is booted, if it is on </w:t>
       </w:r>
-      <w:bookmarkStart w:id="0" w:name="_GoBack"/>
-      <w:bookmarkEnd w:id="0"/>
       <w:r>
         <w:rPr>
           <w:rFonts w:ascii="Courier New" w:hAnsi="Courier New" w:cs="Courier New"/>

</xml_diff>

<commit_message>
Include cover art in instructions
</commit_message>
<xml_diff>
--- a/instructions/instructions.docx
+++ b/instructions/instructions.docx
@@ -1298,19 +1298,8 @@
           <w:szCs w:val="20"/>
           <w:lang w:val="en-US"/>
         </w:rPr>
-        <w:t xml:space="preserve"> </w:t>
-      </w:r>
-      <w:r>
-        <w:rPr>
-          <w:rFonts w:ascii="Courier New" w:hAnsi="Courier New" w:cs="Courier New"/>
-          <w:sz w:val="20"/>
-          <w:szCs w:val="20"/>
-          <w:lang w:val="en-US"/>
-        </w:rPr>
-        <w:t>The game ends at 90.000 points.</w:t>
-      </w:r>
-      <w:bookmarkStart w:id="0" w:name="_GoBack"/>
-      <w:bookmarkEnd w:id="0"/>
+        <w:t xml:space="preserve"> The game ends at 90.000 points.</w:t>
+      </w:r>
     </w:p>
     <w:p>
       <w:pPr>
@@ -3109,8 +3098,322 @@
         <w:t>- Community, resources and support</w:t>
       </w:r>
     </w:p>
+    <w:p>
+      <w:pPr>
+        <w:rPr>
+          <w:rFonts w:ascii="Courier New" w:hAnsi="Courier New" w:cs="Courier New"/>
+          <w:sz w:val="20"/>
+          <w:szCs w:val="20"/>
+          <w:lang w:val="en-US"/>
+        </w:rPr>
+      </w:pPr>
+      <w:r>
+        <w:rPr>
+          <w:rFonts w:ascii="Courier New" w:hAnsi="Courier New" w:cs="Courier New"/>
+          <w:sz w:val="20"/>
+          <w:szCs w:val="20"/>
+          <w:lang w:val="en-US"/>
+        </w:rPr>
+        <w:br w:type="page"/>
+      </w:r>
+    </w:p>
+    <w:p>
+      <w:pPr>
+        <w:pBdr>
+          <w:bottom w:val="single" w:sz="6" w:space="1" w:color="auto"/>
+        </w:pBdr>
+        <w:spacing w:after="0"/>
+        <w:rPr>
+          <w:rFonts w:ascii="Courier New" w:hAnsi="Courier New" w:cs="Courier New"/>
+          <w:sz w:val="20"/>
+          <w:szCs w:val="20"/>
+          <w:lang w:val="en-US"/>
+        </w:rPr>
+      </w:pPr>
+      <w:r>
+        <w:rPr>
+          <w:rFonts w:ascii="Courier New" w:hAnsi="Courier New" w:cs="Courier New"/>
+          <w:sz w:val="20"/>
+          <w:szCs w:val="20"/>
+          <w:lang w:val="en-US"/>
+        </w:rPr>
+        <w:lastRenderedPageBreak/>
+        <w:t>Suggested cover art:</w:t>
+      </w:r>
+    </w:p>
+    <w:p>
+      <w:pPr>
+        <w:spacing w:after="0"/>
+        <w:rPr>
+          <w:rFonts w:ascii="Courier New" w:hAnsi="Courier New" w:cs="Courier New"/>
+          <w:sz w:val="20"/>
+          <w:szCs w:val="20"/>
+          <w:lang w:val="en-US"/>
+        </w:rPr>
+      </w:pPr>
+    </w:p>
+    <w:p>
+      <w:pPr>
+        <w:pBdr>
+          <w:bottom w:val="single" w:sz="6" w:space="1" w:color="auto"/>
+        </w:pBdr>
+        <w:spacing w:after="0"/>
+        <w:rPr>
+          <w:rFonts w:ascii="Courier New" w:hAnsi="Courier New" w:cs="Courier New"/>
+          <w:sz w:val="20"/>
+          <w:szCs w:val="20"/>
+          <w:lang w:val="en-US"/>
+        </w:rPr>
+      </w:pPr>
+      <w:r>
+        <w:rPr>
+          <w:rFonts w:ascii="Courier New" w:hAnsi="Courier New" w:cs="Courier New"/>
+          <w:noProof/>
+          <w:sz w:val="20"/>
+          <w:szCs w:val="20"/>
+          <w:lang w:val="en-US"/>
+        </w:rPr>
+        <w:drawing>
+          <wp:inline distT="0" distB="0" distL="0" distR="0">
+            <wp:extent cx="5039360" cy="6877685"/>
+            <wp:effectExtent l="133350" t="114300" r="142240" b="170815"/>
+            <wp:docPr id="1" name="Billede 1"/>
+            <wp:cNvGraphicFramePr>
+              <a:graphicFrameLocks xmlns:a="http://schemas.openxmlformats.org/drawingml/2006/main" noChangeAspect="1"/>
+            </wp:cNvGraphicFramePr>
+            <a:graphic xmlns:a="http://schemas.openxmlformats.org/drawingml/2006/main">
+              <a:graphicData uri="http://schemas.openxmlformats.org/drawingml/2006/picture">
+                <pic:pic xmlns:pic="http://schemas.openxmlformats.org/drawingml/2006/picture">
+                  <pic:nvPicPr>
+                    <pic:cNvPr id="1" name="front_cover.png"/>
+                    <pic:cNvPicPr/>
+                  </pic:nvPicPr>
+                  <pic:blipFill>
+                    <a:blip r:embed="rId10" cstate="print">
+                      <a:extLst>
+                        <a:ext uri="{28A0092B-C50C-407E-A947-70E740481C1C}">
+                          <a14:useLocalDpi xmlns:a14="http://schemas.microsoft.com/office/drawing/2010/main" val="0"/>
+                        </a:ext>
+                      </a:extLst>
+                    </a:blip>
+                    <a:stretch>
+                      <a:fillRect/>
+                    </a:stretch>
+                  </pic:blipFill>
+                  <pic:spPr>
+                    <a:xfrm>
+                      <a:off x="0" y="0"/>
+                      <a:ext cx="5039360" cy="6877685"/>
+                    </a:xfrm>
+                    <a:prstGeom prst="rect">
+                      <a:avLst/>
+                    </a:prstGeom>
+                    <a:solidFill>
+                      <a:srgbClr val="FFFFFF">
+                        <a:shade val="85000"/>
+                      </a:srgbClr>
+                    </a:solidFill>
+                    <a:ln w="88900" cap="sq">
+                      <a:solidFill>
+                        <a:srgbClr val="FFFFFF"/>
+                      </a:solidFill>
+                      <a:miter lim="800000"/>
+                    </a:ln>
+                    <a:effectLst>
+                      <a:outerShdw blurRad="55000" dist="18000" dir="5400000" algn="tl" rotWithShape="0">
+                        <a:srgbClr val="000000">
+                          <a:alpha val="40000"/>
+                        </a:srgbClr>
+                      </a:outerShdw>
+                    </a:effectLst>
+                    <a:scene3d>
+                      <a:camera prst="orthographicFront"/>
+                      <a:lightRig rig="twoPt" dir="t">
+                        <a:rot lat="0" lon="0" rev="7200000"/>
+                      </a:lightRig>
+                    </a:scene3d>
+                    <a:sp3d>
+                      <a:bevelT w="25400" h="19050"/>
+                      <a:contourClr>
+                        <a:srgbClr val="FFFFFF"/>
+                      </a:contourClr>
+                    </a:sp3d>
+                  </pic:spPr>
+                </pic:pic>
+              </a:graphicData>
+            </a:graphic>
+          </wp:inline>
+        </w:drawing>
+      </w:r>
+    </w:p>
+    <w:p>
+      <w:pPr>
+        <w:spacing w:after="0"/>
+        <w:rPr>
+          <w:rFonts w:ascii="Courier New" w:hAnsi="Courier New" w:cs="Courier New"/>
+          <w:sz w:val="20"/>
+          <w:szCs w:val="20"/>
+          <w:lang w:val="en-US"/>
+        </w:rPr>
+      </w:pPr>
+    </w:p>
+    <w:p>
+      <w:pPr>
+        <w:spacing w:after="0"/>
+        <w:rPr>
+          <w:rFonts w:ascii="Courier New" w:hAnsi="Courier New" w:cs="Courier New"/>
+          <w:sz w:val="20"/>
+          <w:szCs w:val="20"/>
+          <w:lang w:val="en-US"/>
+        </w:rPr>
+      </w:pPr>
+    </w:p>
+    <w:p>
+      <w:pPr>
+        <w:spacing w:after="0"/>
+        <w:rPr>
+          <w:rFonts w:ascii="Courier New" w:hAnsi="Courier New" w:cs="Courier New"/>
+          <w:sz w:val="20"/>
+          <w:szCs w:val="20"/>
+          <w:lang w:val="en-US"/>
+        </w:rPr>
+      </w:pPr>
+      <w:proofErr w:type="spellStart"/>
+      <w:r>
+        <w:rPr>
+          <w:rFonts w:ascii="Courier New" w:hAnsi="Courier New" w:cs="Courier New"/>
+          <w:sz w:val="20"/>
+          <w:szCs w:val="20"/>
+          <w:lang w:val="en-US"/>
+        </w:rPr>
+        <w:t>Astroswab</w:t>
+      </w:r>
+      <w:proofErr w:type="spellEnd"/>
+      <w:r>
+        <w:rPr>
+          <w:rFonts w:ascii="Courier New" w:hAnsi="Courier New" w:cs="Courier New"/>
+          <w:sz w:val="20"/>
+          <w:szCs w:val="20"/>
+          <w:lang w:val="en-US"/>
+        </w:rPr>
+        <w:t xml:space="preserve"> is tested on real hardware (PAL SMS) and selected emulators (</w:t>
+      </w:r>
+      <w:proofErr w:type="spellStart"/>
+      <w:r>
+        <w:rPr>
+          <w:rFonts w:ascii="Courier New" w:hAnsi="Courier New" w:cs="Courier New"/>
+          <w:sz w:val="20"/>
+          <w:szCs w:val="20"/>
+          <w:lang w:val="en-US"/>
+        </w:rPr>
+        <w:t>Emulicious</w:t>
+      </w:r>
+      <w:proofErr w:type="spellEnd"/>
+      <w:r>
+        <w:rPr>
+          <w:rFonts w:ascii="Courier New" w:hAnsi="Courier New" w:cs="Courier New"/>
+          <w:sz w:val="20"/>
+          <w:szCs w:val="20"/>
+          <w:lang w:val="en-US"/>
+        </w:rPr>
+        <w:t xml:space="preserve">, </w:t>
+      </w:r>
+      <w:proofErr w:type="spellStart"/>
+      <w:r>
+        <w:rPr>
+          <w:rFonts w:ascii="Courier New" w:hAnsi="Courier New" w:cs="Courier New"/>
+          <w:sz w:val="20"/>
+          <w:szCs w:val="20"/>
+          <w:lang w:val="en-US"/>
+        </w:rPr>
+        <w:t>Meka</w:t>
+      </w:r>
+      <w:proofErr w:type="spellEnd"/>
+      <w:r>
+        <w:rPr>
+          <w:rFonts w:ascii="Courier New" w:hAnsi="Courier New" w:cs="Courier New"/>
+          <w:sz w:val="20"/>
+          <w:szCs w:val="20"/>
+          <w:lang w:val="en-US"/>
+        </w:rPr>
+        <w:t xml:space="preserve"> and </w:t>
+      </w:r>
+      <w:proofErr w:type="spellStart"/>
+      <w:r>
+        <w:rPr>
+          <w:rFonts w:ascii="Courier New" w:hAnsi="Courier New" w:cs="Courier New"/>
+          <w:sz w:val="20"/>
+          <w:szCs w:val="20"/>
+          <w:lang w:val="en-US"/>
+        </w:rPr>
+        <w:t>Kega</w:t>
+      </w:r>
+      <w:proofErr w:type="spellEnd"/>
+      <w:r>
+        <w:rPr>
+          <w:rFonts w:ascii="Courier New" w:hAnsi="Courier New" w:cs="Courier New"/>
+          <w:sz w:val="20"/>
+          <w:szCs w:val="20"/>
+          <w:lang w:val="en-US"/>
+        </w:rPr>
+        <w:t xml:space="preserve"> Fusion).</w:t>
+      </w:r>
+    </w:p>
+    <w:p>
+      <w:pPr>
+        <w:spacing w:after="0"/>
+        <w:rPr>
+          <w:rFonts w:ascii="Courier New" w:hAnsi="Courier New" w:cs="Courier New"/>
+          <w:sz w:val="20"/>
+          <w:szCs w:val="20"/>
+          <w:lang w:val="en-US"/>
+        </w:rPr>
+      </w:pPr>
+    </w:p>
+    <w:p>
+      <w:pPr>
+        <w:spacing w:after="0"/>
+        <w:rPr>
+          <w:rFonts w:ascii="Courier New" w:hAnsi="Courier New" w:cs="Courier New"/>
+          <w:sz w:val="20"/>
+          <w:szCs w:val="20"/>
+          <w:lang w:val="en-US"/>
+        </w:rPr>
+      </w:pPr>
+      <w:r>
+        <w:rPr>
+          <w:rFonts w:ascii="Courier New" w:hAnsi="Courier New" w:cs="Courier New"/>
+          <w:sz w:val="20"/>
+          <w:szCs w:val="20"/>
+          <w:lang w:val="en-US"/>
+        </w:rPr>
+        <w:t xml:space="preserve">All </w:t>
+      </w:r>
+      <w:proofErr w:type="spellStart"/>
+      <w:r>
+        <w:rPr>
+          <w:rFonts w:ascii="Courier New" w:hAnsi="Courier New" w:cs="Courier New"/>
+          <w:sz w:val="20"/>
+          <w:szCs w:val="20"/>
+          <w:lang w:val="en-US"/>
+        </w:rPr>
+        <w:t>Astroswab</w:t>
+      </w:r>
+      <w:proofErr w:type="spellEnd"/>
+      <w:r>
+        <w:rPr>
+          <w:rFonts w:ascii="Courier New" w:hAnsi="Courier New" w:cs="Courier New"/>
+          <w:sz w:val="20"/>
+          <w:szCs w:val="20"/>
+          <w:lang w:val="en-US"/>
+        </w:rPr>
+        <w:t xml:space="preserve"> resources, including the rom, source code, assets, full size cover art and these instructions, are freely available from the homebrew section of smspower.org.</w:t>
+      </w:r>
+      <w:bookmarkStart w:id="0" w:name="_GoBack"/>
+      <w:bookmarkEnd w:id="0"/>
+    </w:p>
     <w:sectPr>
-      <w:headerReference w:type="default" r:id="rId10"/>
+      <w:headerReference w:type="default" r:id="rId11"/>
       <w:pgSz w:w="11906" w:h="16838"/>
       <w:pgMar w:top="1440" w:right="1985" w:bottom="1440" w:left="1985" w:header="709" w:footer="709" w:gutter="0"/>
       <w:cols w:space="708"/>
@@ -3255,7 +3558,7 @@
         <w:sz w:val="20"/>
         <w:szCs w:val="20"/>
       </w:rPr>
-      <w:t>2</w:t>
+      <w:t>3</w:t>
     </w:r>
   </w:p>
 </w:hdr>

</xml_diff>